<commit_message>
Deploying to gh-pages from @ csci-1301/csci-1301.github.io@de89025b89b771f27e60cd9159c243208db9d639 🚀
</commit_message>
<xml_diff>
--- a/shortcuts.docx
+++ b/shortcuts.docx
@@ -46,7 +46,7 @@
         <w:pStyle w:val="Date"/>
       </w:pPr>
       <w:r>
-        <w:t xml:space="preserve">January  19, 2022 (08:33:56 AM)</w:t>
+        <w:t xml:space="preserve">January  31, 2022 (10:07:53 PM)</w:t>
       </w:r>
     </w:p>
     <w:sdt>
@@ -389,7 +389,7 @@
       </w:r>
     </w:p>
     <w:bookmarkEnd w:id="26"/>
-    <w:bookmarkStart w:id="31" w:name="useful-shortcuts"/>
+    <w:bookmarkStart w:id="34" w:name="useful-shortcuts"/>
     <w:p>
       <w:pPr>
         <w:pStyle w:val="Heading1"/>
@@ -774,13 +774,13 @@
       </w:tr>
     </w:tbl>
     <w:bookmarkEnd w:id="28"/>
-    <w:bookmarkStart w:id="29" w:name="runexecute-program"/>
+    <w:bookmarkStart w:id="29" w:name="redo"/>
     <w:p>
       <w:pPr>
         <w:pStyle w:val="Heading2"/>
       </w:pPr>
       <w:r>
-        <w:t xml:space="preserve">Run/execute program</w:t>
+        <w:t xml:space="preserve">Redo*</w:t>
       </w:r>
     </w:p>
     <w:tbl>
@@ -855,7 +855,7 @@
               <w:t xml:space="preserve"> </w:t>
             </w:r>
             <w:r>
-              <w:t xml:space="preserve">F5</w:t>
+              <w:t xml:space="preserve">y</w:t>
             </w:r>
           </w:p>
         </w:tc>
@@ -881,19 +881,7 @@
               <w:jc w:val="left"/>
             </w:pPr>
             <w:r>
-              <w:t xml:space="preserve">F5</w:t>
-            </w:r>
-            <w:r>
-              <w:t xml:space="preserve"> </w:t>
-            </w:r>
-            <w:r>
-              <w:t xml:space="preserve">-or-</w:t>
-            </w:r>
-            <w:r>
-              <w:t xml:space="preserve"> </w:t>
-            </w:r>
-            <w:r>
-              <w:t xml:space="preserve">⌥</w:t>
+              <w:t xml:space="preserve">⌘</w:t>
             </w:r>
             <w:r>
               <w:t xml:space="preserve"> </w:t>
@@ -905,7 +893,33 @@
               <w:t xml:space="preserve"> </w:t>
             </w:r>
             <w:r>
-              <w:t xml:space="preserve">⌘</w:t>
+              <w:t xml:space="preserve">y</w:t>
+            </w:r>
+          </w:p>
+        </w:tc>
+      </w:tr>
+      <w:tr>
+        <w:tc>
+          <w:tcPr/>
+          <w:p>
+            <w:pPr>
+              <w:pStyle w:val="Compact"/>
+              <w:jc w:val="left"/>
+            </w:pPr>
+            <w:r>
+              <w:t xml:space="preserve">Windows</w:t>
+            </w:r>
+          </w:p>
+        </w:tc>
+        <w:tc>
+          <w:tcPr/>
+          <w:p>
+            <w:pPr>
+              <w:pStyle w:val="Compact"/>
+              <w:jc w:val="left"/>
+            </w:pPr>
+            <w:r>
+              <w:t xml:space="preserve">Ctrl</w:t>
             </w:r>
             <w:r>
               <w:t xml:space="preserve"> </w:t>
@@ -917,58 +931,20 @@
               <w:t xml:space="preserve"> </w:t>
             </w:r>
             <w:r>
-              <w:t xml:space="preserve">↵</w:t>
-            </w:r>
-          </w:p>
-        </w:tc>
-      </w:tr>
-      <w:tr>
-        <w:tc>
-          <w:tcPr/>
-          <w:p>
-            <w:pPr>
-              <w:pStyle w:val="Compact"/>
-              <w:jc w:val="left"/>
-            </w:pPr>
-            <w:r>
-              <w:t xml:space="preserve">Windows</w:t>
-            </w:r>
-          </w:p>
-        </w:tc>
-        <w:tc>
-          <w:tcPr/>
-          <w:p>
-            <w:pPr>
-              <w:pStyle w:val="Compact"/>
-              <w:jc w:val="left"/>
-            </w:pPr>
-            <w:r>
-              <w:t xml:space="preserve">Ctrl</w:t>
-            </w:r>
-            <w:r>
-              <w:t xml:space="preserve"> </w:t>
-            </w:r>
-            <w:r>
-              <w:t xml:space="preserve">+</w:t>
-            </w:r>
-            <w:r>
-              <w:t xml:space="preserve"> </w:t>
-            </w:r>
-            <w:r>
-              <w:t xml:space="preserve">F5</w:t>
+              <w:t xml:space="preserve">y</w:t>
             </w:r>
           </w:p>
         </w:tc>
       </w:tr>
     </w:tbl>
     <w:bookmarkEnd w:id="29"/>
-    <w:bookmarkStart w:id="30" w:name="undo"/>
+    <w:bookmarkStart w:id="30" w:name="runexecute-program"/>
     <w:p>
       <w:pPr>
         <w:pStyle w:val="Heading2"/>
       </w:pPr>
       <w:r>
-        <w:t xml:space="preserve">Undo*</w:t>
+        <w:t xml:space="preserve">Run/execute program</w:t>
       </w:r>
     </w:p>
     <w:tbl>
@@ -1043,7 +1019,7 @@
               <w:t xml:space="preserve"> </w:t>
             </w:r>
             <w:r>
-              <w:t xml:space="preserve">z</w:t>
+              <w:t xml:space="preserve">F5</w:t>
             </w:r>
           </w:p>
         </w:tc>
@@ -1069,6 +1045,30 @@
               <w:jc w:val="left"/>
             </w:pPr>
             <w:r>
+              <w:t xml:space="preserve">F5</w:t>
+            </w:r>
+            <w:r>
+              <w:t xml:space="preserve"> </w:t>
+            </w:r>
+            <w:r>
+              <w:t xml:space="preserve">-or-</w:t>
+            </w:r>
+            <w:r>
+              <w:t xml:space="preserve"> </w:t>
+            </w:r>
+            <w:r>
+              <w:t xml:space="preserve">⌥</w:t>
+            </w:r>
+            <w:r>
+              <w:t xml:space="preserve"> </w:t>
+            </w:r>
+            <w:r>
+              <w:t xml:space="preserve">+</w:t>
+            </w:r>
+            <w:r>
+              <w:t xml:space="preserve"> </w:t>
+            </w:r>
+            <w:r>
               <w:t xml:space="preserve">⌘</w:t>
             </w:r>
             <w:r>
@@ -1081,7 +1081,7 @@
               <w:t xml:space="preserve"> </w:t>
             </w:r>
             <w:r>
-              <w:t xml:space="preserve">z</w:t>
+              <w:t xml:space="preserve">↵</w:t>
             </w:r>
           </w:p>
         </w:tc>
@@ -1119,14 +1119,542 @@
               <w:t xml:space="preserve"> </w:t>
             </w:r>
             <w:r>
-              <w:t xml:space="preserve">z</w:t>
+              <w:t xml:space="preserve">F5</w:t>
             </w:r>
           </w:p>
         </w:tc>
       </w:tr>
     </w:tbl>
     <w:bookmarkEnd w:id="30"/>
+    <w:bookmarkStart w:id="31" w:name="save"/>
+    <w:p>
+      <w:pPr>
+        <w:pStyle w:val="Heading2"/>
+      </w:pPr>
+      <w:r>
+        <w:t xml:space="preserve">Save*</w:t>
+      </w:r>
+    </w:p>
+    <w:tbl>
+      <w:tblPr>
+        <w:tblStyle w:val="Table"/>
+        <w:tblW w:type="auto" w:w="0"/>
+        <w:tblLook w:firstRow="1" w:lastRow="0" w:firstColumn="0" w:lastColumn="0" w:noHBand="0" w:noVBand="0" w:val="0020"/>
+      </w:tblPr>
+      <w:tblGrid>
+        <w:gridCol w:w="3960"/>
+        <w:gridCol w:w="3960"/>
+      </w:tblGrid>
+      <w:tr>
+        <w:trPr>
+          <w:tblHeader w:val="true"/>
+        </w:trPr>
+        <w:tc>
+          <w:tcPr/>
+          <w:p>
+            <w:pPr>
+              <w:pStyle w:val="Compact"/>
+              <w:jc w:val="left"/>
+            </w:pPr>
+            <w:r>
+              <w:t xml:space="preserve">OS</w:t>
+            </w:r>
+          </w:p>
+        </w:tc>
+        <w:tc>
+          <w:tcPr/>
+          <w:p>
+            <w:pPr>
+              <w:pStyle w:val="Compact"/>
+              <w:jc w:val="left"/>
+            </w:pPr>
+            <w:r>
+              <w:t xml:space="preserve">Keys</w:t>
+            </w:r>
+          </w:p>
+        </w:tc>
+      </w:tr>
+      <w:tr>
+        <w:tc>
+          <w:tcPr/>
+          <w:p>
+            <w:pPr>
+              <w:pStyle w:val="Compact"/>
+              <w:jc w:val="left"/>
+            </w:pPr>
+            <w:r>
+              <w:t xml:space="preserve">Linux</w:t>
+            </w:r>
+          </w:p>
+        </w:tc>
+        <w:tc>
+          <w:tcPr/>
+          <w:p>
+            <w:pPr>
+              <w:pStyle w:val="Compact"/>
+              <w:jc w:val="left"/>
+            </w:pPr>
+            <w:r>
+              <w:t xml:space="preserve">Ctrl</w:t>
+            </w:r>
+            <w:r>
+              <w:t xml:space="preserve"> </w:t>
+            </w:r>
+            <w:r>
+              <w:t xml:space="preserve">+</w:t>
+            </w:r>
+            <w:r>
+              <w:t xml:space="preserve"> </w:t>
+            </w:r>
+            <w:r>
+              <w:t xml:space="preserve">s</w:t>
+            </w:r>
+          </w:p>
+        </w:tc>
+      </w:tr>
+      <w:tr>
+        <w:tc>
+          <w:tcPr/>
+          <w:p>
+            <w:pPr>
+              <w:pStyle w:val="Compact"/>
+              <w:jc w:val="left"/>
+            </w:pPr>
+            <w:r>
+              <w:t xml:space="preserve">MacOS</w:t>
+            </w:r>
+          </w:p>
+        </w:tc>
+        <w:tc>
+          <w:tcPr/>
+          <w:p>
+            <w:pPr>
+              <w:pStyle w:val="Compact"/>
+              <w:jc w:val="left"/>
+            </w:pPr>
+            <w:r>
+              <w:t xml:space="preserve">⌘</w:t>
+            </w:r>
+            <w:r>
+              <w:t xml:space="preserve"> </w:t>
+            </w:r>
+            <w:r>
+              <w:t xml:space="preserve">+</w:t>
+            </w:r>
+            <w:r>
+              <w:t xml:space="preserve"> </w:t>
+            </w:r>
+            <w:r>
+              <w:t xml:space="preserve">s</w:t>
+            </w:r>
+          </w:p>
+        </w:tc>
+      </w:tr>
+      <w:tr>
+        <w:tc>
+          <w:tcPr/>
+          <w:p>
+            <w:pPr>
+              <w:pStyle w:val="Compact"/>
+              <w:jc w:val="left"/>
+            </w:pPr>
+            <w:r>
+              <w:t xml:space="preserve">Windows</w:t>
+            </w:r>
+          </w:p>
+        </w:tc>
+        <w:tc>
+          <w:tcPr/>
+          <w:p>
+            <w:pPr>
+              <w:pStyle w:val="Compact"/>
+              <w:jc w:val="left"/>
+            </w:pPr>
+            <w:r>
+              <w:t xml:space="preserve">Ctrl</w:t>
+            </w:r>
+            <w:r>
+              <w:t xml:space="preserve"> </w:t>
+            </w:r>
+            <w:r>
+              <w:t xml:space="preserve">+</w:t>
+            </w:r>
+            <w:r>
+              <w:t xml:space="preserve"> </w:t>
+            </w:r>
+            <w:r>
+              <w:t xml:space="preserve">s</w:t>
+            </w:r>
+          </w:p>
+        </w:tc>
+      </w:tr>
+    </w:tbl>
     <w:bookmarkEnd w:id="31"/>
+    <w:bookmarkStart w:id="32" w:name="save-all"/>
+    <w:p>
+      <w:pPr>
+        <w:pStyle w:val="Heading2"/>
+      </w:pPr>
+      <w:r>
+        <w:t xml:space="preserve">Save All*</w:t>
+      </w:r>
+    </w:p>
+    <w:tbl>
+      <w:tblPr>
+        <w:tblStyle w:val="Table"/>
+        <w:tblW w:type="auto" w:w="0"/>
+        <w:tblLook w:firstRow="1" w:lastRow="0" w:firstColumn="0" w:lastColumn="0" w:noHBand="0" w:noVBand="0" w:val="0020"/>
+      </w:tblPr>
+      <w:tblGrid>
+        <w:gridCol w:w="3960"/>
+        <w:gridCol w:w="3960"/>
+      </w:tblGrid>
+      <w:tr>
+        <w:trPr>
+          <w:tblHeader w:val="true"/>
+        </w:trPr>
+        <w:tc>
+          <w:tcPr/>
+          <w:p>
+            <w:pPr>
+              <w:pStyle w:val="Compact"/>
+              <w:jc w:val="left"/>
+            </w:pPr>
+            <w:r>
+              <w:t xml:space="preserve">OS</w:t>
+            </w:r>
+          </w:p>
+        </w:tc>
+        <w:tc>
+          <w:tcPr/>
+          <w:p>
+            <w:pPr>
+              <w:pStyle w:val="Compact"/>
+              <w:jc w:val="left"/>
+            </w:pPr>
+            <w:r>
+              <w:t xml:space="preserve">Keys</w:t>
+            </w:r>
+          </w:p>
+        </w:tc>
+      </w:tr>
+      <w:tr>
+        <w:tc>
+          <w:tcPr/>
+          <w:p>
+            <w:pPr>
+              <w:pStyle w:val="Compact"/>
+              <w:jc w:val="left"/>
+            </w:pPr>
+            <w:r>
+              <w:t xml:space="preserve">Linux</w:t>
+            </w:r>
+          </w:p>
+        </w:tc>
+        <w:tc>
+          <w:tcPr/>
+          <w:p>
+            <w:pPr>
+              <w:pStyle w:val="Compact"/>
+              <w:jc w:val="left"/>
+            </w:pPr>
+            <w:r>
+              <w:t xml:space="preserve">Ctrl</w:t>
+            </w:r>
+            <w:r>
+              <w:t xml:space="preserve"> </w:t>
+            </w:r>
+            <w:r>
+              <w:t xml:space="preserve">+</w:t>
+            </w:r>
+            <w:r>
+              <w:t xml:space="preserve"> </w:t>
+            </w:r>
+            <w:r>
+              <w:t xml:space="preserve">⇧</w:t>
+            </w:r>
+            <w:r>
+              <w:t xml:space="preserve"> </w:t>
+            </w:r>
+            <w:r>
+              <w:t xml:space="preserve">+</w:t>
+            </w:r>
+            <w:r>
+              <w:t xml:space="preserve"> </w:t>
+            </w:r>
+            <w:r>
+              <w:t xml:space="preserve">s</w:t>
+            </w:r>
+          </w:p>
+        </w:tc>
+      </w:tr>
+      <w:tr>
+        <w:tc>
+          <w:tcPr/>
+          <w:p>
+            <w:pPr>
+              <w:pStyle w:val="Compact"/>
+              <w:jc w:val="left"/>
+            </w:pPr>
+            <w:r>
+              <w:t xml:space="preserve">MacOS</w:t>
+            </w:r>
+          </w:p>
+        </w:tc>
+        <w:tc>
+          <w:tcPr/>
+          <w:p>
+            <w:pPr>
+              <w:pStyle w:val="Compact"/>
+              <w:jc w:val="left"/>
+            </w:pPr>
+            <w:r>
+              <w:t xml:space="preserve">⌘</w:t>
+            </w:r>
+            <w:r>
+              <w:t xml:space="preserve"> </w:t>
+            </w:r>
+            <w:r>
+              <w:t xml:space="preserve">+</w:t>
+            </w:r>
+            <w:r>
+              <w:t xml:space="preserve"> </w:t>
+            </w:r>
+            <w:r>
+              <w:t xml:space="preserve">⇧</w:t>
+            </w:r>
+            <w:r>
+              <w:t xml:space="preserve"> </w:t>
+            </w:r>
+            <w:r>
+              <w:t xml:space="preserve">+</w:t>
+            </w:r>
+            <w:r>
+              <w:t xml:space="preserve"> </w:t>
+            </w:r>
+            <w:r>
+              <w:t xml:space="preserve">s</w:t>
+            </w:r>
+          </w:p>
+        </w:tc>
+      </w:tr>
+      <w:tr>
+        <w:tc>
+          <w:tcPr/>
+          <w:p>
+            <w:pPr>
+              <w:pStyle w:val="Compact"/>
+              <w:jc w:val="left"/>
+            </w:pPr>
+            <w:r>
+              <w:t xml:space="preserve">Windows</w:t>
+            </w:r>
+          </w:p>
+        </w:tc>
+        <w:tc>
+          <w:tcPr/>
+          <w:p>
+            <w:pPr>
+              <w:pStyle w:val="Compact"/>
+              <w:jc w:val="left"/>
+            </w:pPr>
+            <w:r>
+              <w:t xml:space="preserve">Ctrl</w:t>
+            </w:r>
+            <w:r>
+              <w:t xml:space="preserve"> </w:t>
+            </w:r>
+            <w:r>
+              <w:t xml:space="preserve">+</w:t>
+            </w:r>
+            <w:r>
+              <w:t xml:space="preserve"> </w:t>
+            </w:r>
+            <w:r>
+              <w:t xml:space="preserve">⇧</w:t>
+            </w:r>
+            <w:r>
+              <w:t xml:space="preserve"> </w:t>
+            </w:r>
+            <w:r>
+              <w:t xml:space="preserve">+</w:t>
+            </w:r>
+            <w:r>
+              <w:t xml:space="preserve"> </w:t>
+            </w:r>
+            <w:r>
+              <w:t xml:space="preserve">s</w:t>
+            </w:r>
+          </w:p>
+        </w:tc>
+      </w:tr>
+    </w:tbl>
+    <w:bookmarkEnd w:id="32"/>
+    <w:bookmarkStart w:id="33" w:name="undo"/>
+    <w:p>
+      <w:pPr>
+        <w:pStyle w:val="Heading2"/>
+      </w:pPr>
+      <w:r>
+        <w:t xml:space="preserve">Undo*</w:t>
+      </w:r>
+    </w:p>
+    <w:tbl>
+      <w:tblPr>
+        <w:tblStyle w:val="Table"/>
+        <w:tblW w:type="auto" w:w="0"/>
+        <w:tblLook w:firstRow="1" w:lastRow="0" w:firstColumn="0" w:lastColumn="0" w:noHBand="0" w:noVBand="0" w:val="0020"/>
+      </w:tblPr>
+      <w:tblGrid>
+        <w:gridCol w:w="3960"/>
+        <w:gridCol w:w="3960"/>
+      </w:tblGrid>
+      <w:tr>
+        <w:trPr>
+          <w:tblHeader w:val="true"/>
+        </w:trPr>
+        <w:tc>
+          <w:tcPr/>
+          <w:p>
+            <w:pPr>
+              <w:pStyle w:val="Compact"/>
+              <w:jc w:val="left"/>
+            </w:pPr>
+            <w:r>
+              <w:t xml:space="preserve">OS</w:t>
+            </w:r>
+          </w:p>
+        </w:tc>
+        <w:tc>
+          <w:tcPr/>
+          <w:p>
+            <w:pPr>
+              <w:pStyle w:val="Compact"/>
+              <w:jc w:val="left"/>
+            </w:pPr>
+            <w:r>
+              <w:t xml:space="preserve">Keys</w:t>
+            </w:r>
+          </w:p>
+        </w:tc>
+      </w:tr>
+      <w:tr>
+        <w:tc>
+          <w:tcPr/>
+          <w:p>
+            <w:pPr>
+              <w:pStyle w:val="Compact"/>
+              <w:jc w:val="left"/>
+            </w:pPr>
+            <w:r>
+              <w:t xml:space="preserve">Linux</w:t>
+            </w:r>
+          </w:p>
+        </w:tc>
+        <w:tc>
+          <w:tcPr/>
+          <w:p>
+            <w:pPr>
+              <w:pStyle w:val="Compact"/>
+              <w:jc w:val="left"/>
+            </w:pPr>
+            <w:r>
+              <w:t xml:space="preserve">Ctrl</w:t>
+            </w:r>
+            <w:r>
+              <w:t xml:space="preserve"> </w:t>
+            </w:r>
+            <w:r>
+              <w:t xml:space="preserve">+</w:t>
+            </w:r>
+            <w:r>
+              <w:t xml:space="preserve"> </w:t>
+            </w:r>
+            <w:r>
+              <w:t xml:space="preserve">z</w:t>
+            </w:r>
+          </w:p>
+        </w:tc>
+      </w:tr>
+      <w:tr>
+        <w:tc>
+          <w:tcPr/>
+          <w:p>
+            <w:pPr>
+              <w:pStyle w:val="Compact"/>
+              <w:jc w:val="left"/>
+            </w:pPr>
+            <w:r>
+              <w:t xml:space="preserve">MacOS</w:t>
+            </w:r>
+          </w:p>
+        </w:tc>
+        <w:tc>
+          <w:tcPr/>
+          <w:p>
+            <w:pPr>
+              <w:pStyle w:val="Compact"/>
+              <w:jc w:val="left"/>
+            </w:pPr>
+            <w:r>
+              <w:t xml:space="preserve">⌘</w:t>
+            </w:r>
+            <w:r>
+              <w:t xml:space="preserve"> </w:t>
+            </w:r>
+            <w:r>
+              <w:t xml:space="preserve">+</w:t>
+            </w:r>
+            <w:r>
+              <w:t xml:space="preserve"> </w:t>
+            </w:r>
+            <w:r>
+              <w:t xml:space="preserve">z</w:t>
+            </w:r>
+          </w:p>
+        </w:tc>
+      </w:tr>
+      <w:tr>
+        <w:tc>
+          <w:tcPr/>
+          <w:p>
+            <w:pPr>
+              <w:pStyle w:val="Compact"/>
+              <w:jc w:val="left"/>
+            </w:pPr>
+            <w:r>
+              <w:t xml:space="preserve">Windows</w:t>
+            </w:r>
+          </w:p>
+        </w:tc>
+        <w:tc>
+          <w:tcPr/>
+          <w:p>
+            <w:pPr>
+              <w:pStyle w:val="Compact"/>
+              <w:jc w:val="left"/>
+            </w:pPr>
+            <w:r>
+              <w:t xml:space="preserve">Ctrl</w:t>
+            </w:r>
+            <w:r>
+              <w:t xml:space="preserve"> </w:t>
+            </w:r>
+            <w:r>
+              <w:t xml:space="preserve">+</w:t>
+            </w:r>
+            <w:r>
+              <w:t xml:space="preserve"> </w:t>
+            </w:r>
+            <w:r>
+              <w:t xml:space="preserve">z</w:t>
+            </w:r>
+          </w:p>
+        </w:tc>
+      </w:tr>
+    </w:tbl>
+    <w:bookmarkEnd w:id="33"/>
+    <w:bookmarkEnd w:id="34"/>
     <w:sectPr/>
   </w:body>
 </w:document>

</xml_diff>